<commit_message>
working on adding approving registered users
</commit_message>
<xml_diff>
--- a/README.docx
+++ b/README.docx
@@ -241,29 +241,7 @@
           <w:sz w:val="26"/>
           <w:szCs w:val="26"/>
         </w:rPr>
-        <w:t>$</w:t>
-      </w:r>
-      <w:proofErr w:type="spellStart"/>
-      <w:r>
-        <w:rPr>
-          <w:rStyle w:val="pln"/>
-          <w:rFonts w:ascii="Consolas" w:hAnsi="Consolas" w:cs="Courier New"/>
-          <w:color w:val="FFFFFF"/>
-          <w:sz w:val="26"/>
-          <w:szCs w:val="26"/>
-        </w:rPr>
-        <w:t>dateOfBirth</w:t>
-      </w:r>
-      <w:proofErr w:type="spellEnd"/>
-      <w:r>
-        <w:rPr>
-          <w:rStyle w:val="pln"/>
-          <w:rFonts w:ascii="Consolas" w:hAnsi="Consolas" w:cs="Courier New"/>
-          <w:color w:val="FFFFFF"/>
-          <w:sz w:val="26"/>
-          <w:szCs w:val="26"/>
-        </w:rPr>
-        <w:t xml:space="preserve"> </w:t>
+        <w:t xml:space="preserve">$dateOfBirth </w:t>
       </w:r>
       <w:r>
         <w:rPr>
@@ -414,20 +392,8 @@
           <w:sz w:val="26"/>
           <w:szCs w:val="26"/>
         </w:rPr>
-        <w:t>$</w:t>
-      </w:r>
-      <w:proofErr w:type="spellStart"/>
-      <w:r>
-        <w:rPr>
-          <w:rStyle w:val="pln"/>
-          <w:rFonts w:ascii="Consolas" w:hAnsi="Consolas" w:cs="Courier New"/>
-          <w:color w:val="FFFFFF"/>
-          <w:sz w:val="26"/>
-          <w:szCs w:val="26"/>
-        </w:rPr>
-        <w:t>dateOfBirth</w:t>
-      </w:r>
-      <w:proofErr w:type="spellEnd"/>
+        <w:t>$dateOfBirth</w:t>
+      </w:r>
       <w:r>
         <w:rPr>
           <w:rStyle w:val="pun"/>
@@ -550,7 +516,6 @@
           <w:szCs w:val="26"/>
         </w:rPr>
       </w:pPr>
-      <w:proofErr w:type="spellStart"/>
       <w:r>
         <w:rPr>
           <w:rStyle w:val="pln"/>
@@ -561,7 +526,6 @@
         </w:rPr>
         <w:t>dd</w:t>
       </w:r>
-      <w:proofErr w:type="spellEnd"/>
       <w:r>
         <w:rPr>
           <w:rStyle w:val="pun"/>
@@ -602,23 +566,7 @@
         </w:numPr>
       </w:pPr>
       <w:r>
-        <w:t xml:space="preserve">Fix </w:t>
-      </w:r>
-      <w:proofErr w:type="spellStart"/>
-      <w:r>
-        <w:t>css</w:t>
-      </w:r>
-      <w:proofErr w:type="spellEnd"/>
-      <w:r>
-        <w:t xml:space="preserve"> and </w:t>
-      </w:r>
-      <w:proofErr w:type="spellStart"/>
-      <w:r>
-        <w:t>js</w:t>
-      </w:r>
-      <w:proofErr w:type="spellEnd"/>
-      <w:r>
-        <w:t xml:space="preserve"> </w:t>
+        <w:t xml:space="preserve">Fix css and js </w:t>
       </w:r>
     </w:p>
     <w:p>
@@ -654,21 +602,8 @@
         </w:numPr>
       </w:pPr>
       <w:r>
-        <w:t xml:space="preserve">Registration to add option to register as an </w:t>
-      </w:r>
-      <w:proofErr w:type="spellStart"/>
-      <w:r>
-        <w:t>mga</w:t>
-      </w:r>
-      <w:proofErr w:type="spellEnd"/>
-      <w:r>
-        <w:t xml:space="preserve"> or </w:t>
-      </w:r>
-      <w:proofErr w:type="spellStart"/>
-      <w:r>
-        <w:t>uw</w:t>
-      </w:r>
-      <w:proofErr w:type="spellEnd"/>
+        <w:t>Registration to add option to register as an mga or uw</w:t>
+      </w:r>
     </w:p>
     <w:p>
       <w:pPr>
@@ -714,6 +649,30 @@
           <w:numId w:val="4"/>
         </w:numPr>
       </w:pPr>
+      <w:r>
+        <w:t>Attachments in emails</w:t>
+      </w:r>
+    </w:p>
+    <w:p>
+      <w:pPr>
+        <w:pStyle w:val="ListParagraph"/>
+        <w:numPr>
+          <w:ilvl w:val="0"/>
+          <w:numId w:val="4"/>
+        </w:numPr>
+      </w:pPr>
+    </w:p>
+    <w:p>
+      <w:pPr>
+        <w:pStyle w:val="ListParagraph"/>
+        <w:numPr>
+          <w:ilvl w:val="0"/>
+          <w:numId w:val="4"/>
+        </w:numPr>
+      </w:pPr>
+      <w:r>
+        <w:t>If rate is defined disable option to add a one with the same name</w:t>
+      </w:r>
     </w:p>
     <w:sectPr>
       <w:pgSz w:w="12240" w:h="15840"/>

</xml_diff>

<commit_message>
finished ContactUs and started testing
</commit_message>
<xml_diff>
--- a/README.docx
+++ b/README.docx
@@ -187,423 +187,45 @@
         </w:numPr>
       </w:pPr>
       <w:r>
-        <w:t xml:space="preserve">Add </w:t>
-      </w:r>
-      <w:r>
-        <w:t>aging date for submission emails</w:t>
-      </w:r>
-    </w:p>
-    <w:p>
-      <w:pPr>
-        <w:pStyle w:val="NormalWeb"/>
+        <w:t>Layout for subs index and file search to match manage users index</w:t>
+      </w:r>
+    </w:p>
+    <w:p>
+      <w:pPr>
+        <w:pStyle w:val="ListParagraph"/>
         <w:numPr>
           <w:ilvl w:val="0"/>
           <w:numId w:val="4"/>
         </w:numPr>
-        <w:pBdr>
-          <w:top w:val="single" w:sz="6" w:space="2" w:color="888888"/>
-          <w:left w:val="single" w:sz="6" w:space="2" w:color="888888"/>
-          <w:bottom w:val="single" w:sz="6" w:space="2" w:color="888888"/>
-          <w:right w:val="single" w:sz="6" w:space="2" w:color="888888"/>
-        </w:pBdr>
-        <w:shd w:val="clear" w:color="auto" w:fill="333333"/>
-        <w:tabs>
-          <w:tab w:val="left" w:pos="916"/>
-          <w:tab w:val="left" w:pos="1832"/>
-          <w:tab w:val="left" w:pos="2748"/>
-          <w:tab w:val="left" w:pos="3664"/>
-          <w:tab w:val="left" w:pos="4580"/>
-          <w:tab w:val="left" w:pos="5496"/>
-          <w:tab w:val="left" w:pos="6412"/>
-          <w:tab w:val="left" w:pos="7328"/>
-          <w:tab w:val="left" w:pos="8244"/>
-          <w:tab w:val="left" w:pos="9160"/>
-          <w:tab w:val="left" w:pos="10076"/>
-          <w:tab w:val="left" w:pos="10992"/>
-          <w:tab w:val="left" w:pos="11908"/>
-          <w:tab w:val="left" w:pos="12824"/>
-          <w:tab w:val="left" w:pos="13740"/>
-          <w:tab w:val="left" w:pos="14656"/>
-        </w:tabs>
-        <w:wordWrap w:val="0"/>
-        <w:rPr>
-          <w:rFonts w:ascii="Consolas" w:hAnsi="Consolas" w:cs="Courier New"/>
-          <w:color w:val="666659"/>
-          <w:sz w:val="26"/>
-          <w:szCs w:val="26"/>
-        </w:rPr>
-      </w:pPr>
-      <w:r>
-        <w:rPr>
-          <w:rStyle w:val="pln"/>
-          <w:rFonts w:ascii="Consolas" w:hAnsi="Consolas" w:cs="Courier New"/>
-          <w:color w:val="FFFFFF"/>
-          <w:sz w:val="26"/>
-          <w:szCs w:val="26"/>
-        </w:rPr>
-        <w:t xml:space="preserve">$dateOfBirth </w:t>
-      </w:r>
-      <w:r>
-        <w:rPr>
-          <w:rStyle w:val="pun"/>
-          <w:rFonts w:ascii="Consolas" w:hAnsi="Consolas" w:cs="Courier New"/>
-          <w:color w:val="FFFFFF"/>
-          <w:sz w:val="26"/>
-          <w:szCs w:val="26"/>
-        </w:rPr>
-        <w:t>=</w:t>
-      </w:r>
-      <w:r>
-        <w:rPr>
-          <w:rStyle w:val="pln"/>
-          <w:rFonts w:ascii="Consolas" w:hAnsi="Consolas" w:cs="Courier New"/>
-          <w:color w:val="FFFFFF"/>
-          <w:sz w:val="26"/>
-          <w:szCs w:val="26"/>
-        </w:rPr>
-        <w:t xml:space="preserve"> </w:t>
-      </w:r>
-      <w:r>
-        <w:rPr>
-          <w:rStyle w:val="str"/>
-          <w:rFonts w:ascii="Consolas" w:hAnsi="Consolas" w:cs="Courier New"/>
-          <w:color w:val="FFA0A0"/>
-          <w:sz w:val="26"/>
-          <w:szCs w:val="26"/>
-        </w:rPr>
-        <w:t>'1994-07-02'</w:t>
-      </w:r>
-      <w:r>
-        <w:rPr>
-          <w:rStyle w:val="pun"/>
-          <w:rFonts w:ascii="Consolas" w:hAnsi="Consolas" w:cs="Courier New"/>
-          <w:color w:val="FFFFFF"/>
-          <w:sz w:val="26"/>
-          <w:szCs w:val="26"/>
-        </w:rPr>
-        <w:t>;</w:t>
-      </w:r>
-    </w:p>
-    <w:p>
-      <w:pPr>
-        <w:pStyle w:val="NormalWeb"/>
+      </w:pPr>
+      <w:r>
+        <w:t>Email templates</w:t>
+      </w:r>
+    </w:p>
+    <w:p>
+      <w:pPr>
+        <w:pStyle w:val="ListParagraph"/>
         <w:numPr>
           <w:ilvl w:val="0"/>
           <w:numId w:val="4"/>
         </w:numPr>
-        <w:pBdr>
-          <w:top w:val="single" w:sz="6" w:space="2" w:color="888888"/>
-          <w:left w:val="single" w:sz="6" w:space="2" w:color="888888"/>
-          <w:bottom w:val="single" w:sz="6" w:space="2" w:color="888888"/>
-          <w:right w:val="single" w:sz="6" w:space="2" w:color="888888"/>
-        </w:pBdr>
-        <w:shd w:val="clear" w:color="auto" w:fill="333333"/>
-        <w:tabs>
-          <w:tab w:val="left" w:pos="916"/>
-          <w:tab w:val="left" w:pos="1832"/>
-          <w:tab w:val="left" w:pos="2748"/>
-          <w:tab w:val="left" w:pos="3664"/>
-          <w:tab w:val="left" w:pos="4580"/>
-          <w:tab w:val="left" w:pos="5496"/>
-          <w:tab w:val="left" w:pos="6412"/>
-          <w:tab w:val="left" w:pos="7328"/>
-          <w:tab w:val="left" w:pos="8244"/>
-          <w:tab w:val="left" w:pos="9160"/>
-          <w:tab w:val="left" w:pos="10076"/>
-          <w:tab w:val="left" w:pos="10992"/>
-          <w:tab w:val="left" w:pos="11908"/>
-          <w:tab w:val="left" w:pos="12824"/>
-          <w:tab w:val="left" w:pos="13740"/>
-          <w:tab w:val="left" w:pos="14656"/>
-        </w:tabs>
-        <w:wordWrap w:val="0"/>
-        <w:rPr>
-          <w:rFonts w:ascii="Consolas" w:hAnsi="Consolas" w:cs="Courier New"/>
-          <w:color w:val="666659"/>
-          <w:sz w:val="26"/>
-          <w:szCs w:val="26"/>
-        </w:rPr>
-      </w:pPr>
-      <w:r>
-        <w:rPr>
-          <w:rStyle w:val="pln"/>
-          <w:rFonts w:ascii="Consolas" w:hAnsi="Consolas" w:cs="Courier New"/>
-          <w:color w:val="FFFFFF"/>
-          <w:sz w:val="26"/>
-          <w:szCs w:val="26"/>
-        </w:rPr>
-        <w:t xml:space="preserve">$years </w:t>
-      </w:r>
-      <w:r>
-        <w:rPr>
-          <w:rStyle w:val="pun"/>
-          <w:rFonts w:ascii="Consolas" w:hAnsi="Consolas" w:cs="Courier New"/>
-          <w:color w:val="FFFFFF"/>
-          <w:sz w:val="26"/>
-          <w:szCs w:val="26"/>
-        </w:rPr>
-        <w:t>=</w:t>
-      </w:r>
-      <w:r>
-        <w:rPr>
-          <w:rStyle w:val="pln"/>
-          <w:rFonts w:ascii="Consolas" w:hAnsi="Consolas" w:cs="Courier New"/>
-          <w:color w:val="FFFFFF"/>
-          <w:sz w:val="26"/>
-          <w:szCs w:val="26"/>
-        </w:rPr>
-        <w:t xml:space="preserve"> \Carbon</w:t>
-      </w:r>
-      <w:r>
-        <w:rPr>
-          <w:rStyle w:val="pun"/>
-          <w:rFonts w:ascii="Consolas" w:hAnsi="Consolas" w:cs="Courier New"/>
-          <w:color w:val="FFFFFF"/>
-          <w:sz w:val="26"/>
-          <w:szCs w:val="26"/>
-        </w:rPr>
-        <w:t>::</w:t>
-      </w:r>
-      <w:r>
-        <w:rPr>
-          <w:rStyle w:val="pln"/>
-          <w:rFonts w:ascii="Consolas" w:hAnsi="Consolas" w:cs="Courier New"/>
-          <w:color w:val="FFFFFF"/>
-          <w:sz w:val="26"/>
-          <w:szCs w:val="26"/>
-        </w:rPr>
-        <w:t>parse</w:t>
-      </w:r>
-      <w:r>
-        <w:rPr>
-          <w:rStyle w:val="pun"/>
-          <w:rFonts w:ascii="Consolas" w:hAnsi="Consolas" w:cs="Courier New"/>
-          <w:color w:val="FFFFFF"/>
-          <w:sz w:val="26"/>
-          <w:szCs w:val="26"/>
-        </w:rPr>
-        <w:t>(</w:t>
-      </w:r>
-      <w:r>
-        <w:rPr>
-          <w:rStyle w:val="pln"/>
-          <w:rFonts w:ascii="Consolas" w:hAnsi="Consolas" w:cs="Courier New"/>
-          <w:color w:val="FFFFFF"/>
-          <w:sz w:val="26"/>
-          <w:szCs w:val="26"/>
-        </w:rPr>
-        <w:t>$dateOfBirth</w:t>
-      </w:r>
-      <w:r>
-        <w:rPr>
-          <w:rStyle w:val="pun"/>
-          <w:rFonts w:ascii="Consolas" w:hAnsi="Consolas" w:cs="Courier New"/>
-          <w:color w:val="FFFFFF"/>
-          <w:sz w:val="26"/>
-          <w:szCs w:val="26"/>
-        </w:rPr>
-        <w:t>)-&gt;</w:t>
-      </w:r>
-      <w:r>
-        <w:rPr>
-          <w:rStyle w:val="pln"/>
-          <w:rFonts w:ascii="Consolas" w:hAnsi="Consolas" w:cs="Courier New"/>
-          <w:color w:val="FFFFFF"/>
-          <w:sz w:val="26"/>
-          <w:szCs w:val="26"/>
-        </w:rPr>
-        <w:t>age</w:t>
-      </w:r>
-      <w:r>
-        <w:rPr>
-          <w:rStyle w:val="pun"/>
-          <w:rFonts w:ascii="Consolas" w:hAnsi="Consolas" w:cs="Courier New"/>
-          <w:color w:val="FFFFFF"/>
-          <w:sz w:val="26"/>
-          <w:szCs w:val="26"/>
-        </w:rPr>
-        <w:t>;</w:t>
-      </w:r>
-    </w:p>
-    <w:p>
-      <w:pPr>
-        <w:pStyle w:val="NormalWeb"/>
-        <w:numPr>
-          <w:ilvl w:val="0"/>
-          <w:numId w:val="4"/>
-        </w:numPr>
-        <w:pBdr>
-          <w:top w:val="single" w:sz="6" w:space="2" w:color="888888"/>
-          <w:left w:val="single" w:sz="6" w:space="2" w:color="888888"/>
-          <w:bottom w:val="single" w:sz="6" w:space="2" w:color="888888"/>
-          <w:right w:val="single" w:sz="6" w:space="2" w:color="888888"/>
-        </w:pBdr>
-        <w:shd w:val="clear" w:color="auto" w:fill="333333"/>
-        <w:tabs>
-          <w:tab w:val="left" w:pos="916"/>
-          <w:tab w:val="left" w:pos="1832"/>
-          <w:tab w:val="left" w:pos="2748"/>
-          <w:tab w:val="left" w:pos="3664"/>
-          <w:tab w:val="left" w:pos="4580"/>
-          <w:tab w:val="left" w:pos="5496"/>
-          <w:tab w:val="left" w:pos="6412"/>
-          <w:tab w:val="left" w:pos="7328"/>
-          <w:tab w:val="left" w:pos="8244"/>
-          <w:tab w:val="left" w:pos="9160"/>
-          <w:tab w:val="left" w:pos="10076"/>
-          <w:tab w:val="left" w:pos="10992"/>
-          <w:tab w:val="left" w:pos="11908"/>
-          <w:tab w:val="left" w:pos="12824"/>
-          <w:tab w:val="left" w:pos="13740"/>
-          <w:tab w:val="left" w:pos="14656"/>
-        </w:tabs>
-        <w:wordWrap w:val="0"/>
-        <w:rPr>
-          <w:rFonts w:ascii="Consolas" w:hAnsi="Consolas" w:cs="Courier New"/>
-          <w:color w:val="666659"/>
-          <w:sz w:val="26"/>
-          <w:szCs w:val="26"/>
-        </w:rPr>
-      </w:pPr>
-      <w:r>
-        <w:rPr>
-          <w:rStyle w:val="pln"/>
-          <w:rFonts w:ascii="Consolas" w:hAnsi="Consolas" w:cs="Courier New"/>
-          <w:color w:val="FFFFFF"/>
-          <w:sz w:val="26"/>
-          <w:szCs w:val="26"/>
-        </w:rPr>
-        <w:t xml:space="preserve">  </w:t>
-      </w:r>
-    </w:p>
-    <w:p>
-      <w:pPr>
-        <w:pStyle w:val="NormalWeb"/>
-        <w:numPr>
-          <w:ilvl w:val="0"/>
-          <w:numId w:val="4"/>
-        </w:numPr>
-        <w:pBdr>
-          <w:top w:val="single" w:sz="6" w:space="2" w:color="888888"/>
-          <w:left w:val="single" w:sz="6" w:space="2" w:color="888888"/>
-          <w:bottom w:val="single" w:sz="6" w:space="2" w:color="888888"/>
-          <w:right w:val="single" w:sz="6" w:space="2" w:color="888888"/>
-        </w:pBdr>
-        <w:shd w:val="clear" w:color="auto" w:fill="333333"/>
-        <w:tabs>
-          <w:tab w:val="left" w:pos="916"/>
-          <w:tab w:val="left" w:pos="1832"/>
-          <w:tab w:val="left" w:pos="2748"/>
-          <w:tab w:val="left" w:pos="3664"/>
-          <w:tab w:val="left" w:pos="4580"/>
-          <w:tab w:val="left" w:pos="5496"/>
-          <w:tab w:val="left" w:pos="6412"/>
-          <w:tab w:val="left" w:pos="7328"/>
-          <w:tab w:val="left" w:pos="8244"/>
-          <w:tab w:val="left" w:pos="9160"/>
-          <w:tab w:val="left" w:pos="10076"/>
-          <w:tab w:val="left" w:pos="10992"/>
-          <w:tab w:val="left" w:pos="11908"/>
-          <w:tab w:val="left" w:pos="12824"/>
-          <w:tab w:val="left" w:pos="13740"/>
-          <w:tab w:val="left" w:pos="14656"/>
-        </w:tabs>
-        <w:wordWrap w:val="0"/>
-        <w:rPr>
-          <w:rFonts w:ascii="Consolas" w:hAnsi="Consolas" w:cs="Courier New"/>
-          <w:color w:val="666659"/>
-          <w:sz w:val="26"/>
-          <w:szCs w:val="26"/>
-        </w:rPr>
-      </w:pPr>
-      <w:r>
-        <w:rPr>
-          <w:rStyle w:val="pln"/>
-          <w:rFonts w:ascii="Consolas" w:hAnsi="Consolas" w:cs="Courier New"/>
-          <w:color w:val="FFFFFF"/>
-          <w:sz w:val="26"/>
-          <w:szCs w:val="26"/>
-        </w:rPr>
-        <w:t>dd</w:t>
-      </w:r>
-      <w:r>
-        <w:rPr>
-          <w:rStyle w:val="pun"/>
-          <w:rFonts w:ascii="Consolas" w:hAnsi="Consolas" w:cs="Courier New"/>
-          <w:color w:val="FFFFFF"/>
-          <w:sz w:val="26"/>
-          <w:szCs w:val="26"/>
-        </w:rPr>
-        <w:t>(</w:t>
-      </w:r>
-      <w:r>
-        <w:rPr>
-          <w:rStyle w:val="pln"/>
-          <w:rFonts w:ascii="Consolas" w:hAnsi="Consolas" w:cs="Courier New"/>
-          <w:color w:val="FFFFFF"/>
-          <w:sz w:val="26"/>
-          <w:szCs w:val="26"/>
-        </w:rPr>
-        <w:t>$years</w:t>
-      </w:r>
-      <w:r>
-        <w:rPr>
-          <w:rStyle w:val="pun"/>
-          <w:rFonts w:ascii="Consolas" w:hAnsi="Consolas" w:cs="Courier New"/>
-          <w:color w:val="FFFFFF"/>
-          <w:sz w:val="26"/>
-          <w:szCs w:val="26"/>
-        </w:rPr>
-        <w:t>);</w:t>
-      </w:r>
-    </w:p>
-    <w:p>
-      <w:pPr>
-        <w:pStyle w:val="ListParagraph"/>
-        <w:numPr>
-          <w:ilvl w:val="0"/>
-          <w:numId w:val="4"/>
-        </w:numPr>
-      </w:pPr>
-      <w:r>
-        <w:t xml:space="preserve">Fix css and js </w:t>
-      </w:r>
-    </w:p>
-    <w:p>
-      <w:pPr>
-        <w:pStyle w:val="ListParagraph"/>
-        <w:numPr>
-          <w:ilvl w:val="0"/>
-          <w:numId w:val="4"/>
-        </w:numPr>
-      </w:pPr>
-      <w:r>
-        <w:t>Layout for subs index and file search to match manage users index</w:t>
-      </w:r>
-    </w:p>
-    <w:p>
-      <w:pPr>
-        <w:pStyle w:val="ListParagraph"/>
-        <w:numPr>
-          <w:ilvl w:val="0"/>
-          <w:numId w:val="4"/>
-        </w:numPr>
-      </w:pPr>
-      <w:r>
-        <w:t>Email templates</w:t>
-      </w:r>
-    </w:p>
-    <w:p>
-      <w:pPr>
-        <w:pStyle w:val="ListParagraph"/>
-        <w:numPr>
-          <w:ilvl w:val="0"/>
-          <w:numId w:val="4"/>
-        </w:numPr>
-      </w:pPr>
-      <w:r>
-        <w:t>Registration to add option to register as an mga or uw</w:t>
-      </w:r>
+      </w:pPr>
+      <w:r>
+        <w:t xml:space="preserve">Registration to add option to register as an </w:t>
+      </w:r>
+      <w:proofErr w:type="spellStart"/>
+      <w:r>
+        <w:t>mga</w:t>
+      </w:r>
+      <w:proofErr w:type="spellEnd"/>
+      <w:r>
+        <w:t xml:space="preserve"> or </w:t>
+      </w:r>
+      <w:proofErr w:type="spellStart"/>
+      <w:r>
+        <w:t>uw</w:t>
+      </w:r>
+      <w:proofErr w:type="spellEnd"/>
     </w:p>
     <w:p>
       <w:pPr>

</xml_diff>

<commit_message>
adding model events activity logger
</commit_message>
<xml_diff>
--- a/README.docx
+++ b/README.docx
@@ -185,7 +185,7 @@
         </w:numPr>
       </w:pPr>
       <w:r>
-        <w:t>Layout for subs index and file search to match manage users index</w:t>
+        <w:t>Email templates</w:t>
       </w:r>
     </w:p>
     <w:p>
@@ -197,7 +197,7 @@
         </w:numPr>
       </w:pPr>
       <w:r>
-        <w:t>Email templates</w:t>
+        <w:t>Queue sending emails</w:t>
       </w:r>
     </w:p>
     <w:p>
@@ -209,70 +209,7 @@
         </w:numPr>
       </w:pPr>
       <w:r>
-        <w:t>Registration to add option to register as an mga or uw</w:t>
-      </w:r>
-    </w:p>
-    <w:p>
-      <w:pPr>
-        <w:pStyle w:val="ListParagraph"/>
-        <w:numPr>
-          <w:ilvl w:val="0"/>
-          <w:numId w:val="4"/>
-        </w:numPr>
-      </w:pPr>
-      <w:r>
-        <w:t>Queue sending emails</w:t>
-      </w:r>
-    </w:p>
-    <w:p>
-      <w:pPr>
-        <w:pStyle w:val="ListParagraph"/>
-        <w:numPr>
-          <w:ilvl w:val="0"/>
-          <w:numId w:val="4"/>
-        </w:numPr>
-      </w:pPr>
-      <w:r>
-        <w:t>Send thank you email and generate random sub # in that email</w:t>
-      </w:r>
-      <w:r>
-        <w:t xml:space="preserve"> - finish</w:t>
-      </w:r>
-    </w:p>
-    <w:p>
-      <w:pPr>
-        <w:pStyle w:val="ListParagraph"/>
-        <w:numPr>
-          <w:ilvl w:val="0"/>
-          <w:numId w:val="4"/>
-        </w:numPr>
-      </w:pPr>
-      <w:r>
         <w:t>Attachments in emails</w:t>
-      </w:r>
-    </w:p>
-    <w:p>
-      <w:pPr>
-        <w:pStyle w:val="ListParagraph"/>
-        <w:numPr>
-          <w:ilvl w:val="0"/>
-          <w:numId w:val="4"/>
-        </w:numPr>
-      </w:pPr>
-      <w:r>
-        <w:t>Factories for rw</w:t>
-      </w:r>
-    </w:p>
-    <w:p>
-      <w:pPr>
-        <w:pStyle w:val="ListParagraph"/>
-        <w:numPr>
-          <w:ilvl w:val="0"/>
-          <w:numId w:val="4"/>
-        </w:numPr>
-      </w:pPr>
-      <w:r>
-        <w:t>Factories for quotes</w:t>
       </w:r>
     </w:p>
     <w:sectPr>
@@ -667,6 +604,95 @@
     </w:lvl>
   </w:abstractNum>
   <w:abstractNum w:abstractNumId="4">
+    <w:nsid w:val="5E1D4E43"/>
+    <w:multiLevelType w:val="hybridMultilevel"/>
+    <w:tmpl w:val="C4E41B54"/>
+    <w:lvl w:ilvl="0" w:tplc="0409000F">
+      <w:start w:val="1"/>
+      <w:numFmt w:val="decimal"/>
+      <w:lvlText w:val="%1."/>
+      <w:lvlJc w:val="left"/>
+      <w:pPr>
+        <w:ind w:left="720" w:hanging="360"/>
+      </w:pPr>
+      <w:rPr>
+        <w:rFonts w:hint="default"/>
+      </w:rPr>
+    </w:lvl>
+    <w:lvl w:ilvl="1" w:tplc="04090019" w:tentative="1">
+      <w:start w:val="1"/>
+      <w:numFmt w:val="lowerLetter"/>
+      <w:lvlText w:val="%2."/>
+      <w:lvlJc w:val="left"/>
+      <w:pPr>
+        <w:ind w:left="1440" w:hanging="360"/>
+      </w:pPr>
+    </w:lvl>
+    <w:lvl w:ilvl="2" w:tplc="0409001B" w:tentative="1">
+      <w:start w:val="1"/>
+      <w:numFmt w:val="lowerRoman"/>
+      <w:lvlText w:val="%3."/>
+      <w:lvlJc w:val="right"/>
+      <w:pPr>
+        <w:ind w:left="2160" w:hanging="180"/>
+      </w:pPr>
+    </w:lvl>
+    <w:lvl w:ilvl="3" w:tplc="0409000F" w:tentative="1">
+      <w:start w:val="1"/>
+      <w:numFmt w:val="decimal"/>
+      <w:lvlText w:val="%4."/>
+      <w:lvlJc w:val="left"/>
+      <w:pPr>
+        <w:ind w:left="2880" w:hanging="360"/>
+      </w:pPr>
+    </w:lvl>
+    <w:lvl w:ilvl="4" w:tplc="04090019" w:tentative="1">
+      <w:start w:val="1"/>
+      <w:numFmt w:val="lowerLetter"/>
+      <w:lvlText w:val="%5."/>
+      <w:lvlJc w:val="left"/>
+      <w:pPr>
+        <w:ind w:left="3600" w:hanging="360"/>
+      </w:pPr>
+    </w:lvl>
+    <w:lvl w:ilvl="5" w:tplc="0409001B" w:tentative="1">
+      <w:start w:val="1"/>
+      <w:numFmt w:val="lowerRoman"/>
+      <w:lvlText w:val="%6."/>
+      <w:lvlJc w:val="right"/>
+      <w:pPr>
+        <w:ind w:left="4320" w:hanging="180"/>
+      </w:pPr>
+    </w:lvl>
+    <w:lvl w:ilvl="6" w:tplc="0409000F" w:tentative="1">
+      <w:start w:val="1"/>
+      <w:numFmt w:val="decimal"/>
+      <w:lvlText w:val="%7."/>
+      <w:lvlJc w:val="left"/>
+      <w:pPr>
+        <w:ind w:left="5040" w:hanging="360"/>
+      </w:pPr>
+    </w:lvl>
+    <w:lvl w:ilvl="7" w:tplc="04090019" w:tentative="1">
+      <w:start w:val="1"/>
+      <w:numFmt w:val="lowerLetter"/>
+      <w:lvlText w:val="%8."/>
+      <w:lvlJc w:val="left"/>
+      <w:pPr>
+        <w:ind w:left="5760" w:hanging="360"/>
+      </w:pPr>
+    </w:lvl>
+    <w:lvl w:ilvl="8" w:tplc="0409001B" w:tentative="1">
+      <w:start w:val="1"/>
+      <w:numFmt w:val="lowerRoman"/>
+      <w:lvlText w:val="%9."/>
+      <w:lvlJc w:val="right"/>
+      <w:pPr>
+        <w:ind w:left="6480" w:hanging="180"/>
+      </w:pPr>
+    </w:lvl>
+  </w:abstractNum>
+  <w:abstractNum w:abstractNumId="5">
     <w:nsid w:val="7A2231EB"/>
     <w:multiLevelType w:val="hybridMultilevel"/>
     <w:tmpl w:val="E0AA682E"/>
@@ -768,6 +794,9 @@
     <w:abstractNumId w:val="0"/>
   </w:num>
   <w:num w:numId="5">
+    <w:abstractNumId w:val="5"/>
+  </w:num>
+  <w:num w:numId="6">
     <w:abstractNumId w:val="4"/>
   </w:num>
 </w:numbering>

</xml_diff>